<commit_message>
Did 06-42, Prentice Hall statement, error corrected! Ref: #37, #38, #8
</commit_message>
<xml_diff>
--- a/Chapter 06/Exercises/6-42.docx
+++ b/Chapter 06/Exercises/6-42.docx
@@ -5,14 +5,27 @@
     <w:p>
       <w:pPr>
         <w:rPr>
-          <w:sz w:val="32"/>
-          <w:szCs w:val="32"/>
+          <w:b/>
+          <w:bCs/>
         </w:rPr>
       </w:pPr>
       <w:r>
         <w:rPr>
-          <w:sz w:val="32"/>
-          <w:szCs w:val="32"/>
+          <w:b/>
+          <w:bCs/>
+        </w:rPr>
+        <w:t>Solution:</w:t>
+      </w:r>
+    </w:p>
+    <w:p>
+      <w:pPr>
+        <w:rPr>
+          <w:rFonts w:ascii="Lucida Sans Typewriter" w:hAnsi="Lucida Sans Typewriter"/>
+        </w:rPr>
+      </w:pPr>
+      <w:r>
+        <w:rPr>
+          <w:rFonts w:ascii="Lucida Sans Typewriter" w:hAnsi="Lucida Sans Typewriter"/>
         </w:rPr>
         <w:t>(1)</w:t>
       </w:r>
@@ -20,67 +33,94 @@
     <w:p>
       <w:pPr>
         <w:rPr>
-          <w:sz w:val="32"/>
-          <w:szCs w:val="32"/>
+          <w:rFonts w:ascii="Lucida Sans Typewriter" w:hAnsi="Lucida Sans Typewriter"/>
         </w:rPr>
       </w:pPr>
       <w:r>
         <w:rPr>
-          <w:sz w:val="32"/>
-          <w:szCs w:val="32"/>
+          <w:rFonts w:ascii="Lucida Sans Typewriter" w:hAnsi="Lucida Sans Typewriter"/>
         </w:rPr>
-        <w:t xml:space="preserve">The journal entries </w:t>
-      </w:r>
-      <w:r>
-        <w:rPr>
-          <w:sz w:val="32"/>
-          <w:szCs w:val="32"/>
-        </w:rPr>
-        <w:t xml:space="preserve">for Prentice Hall </w:t>
-      </w:r>
-      <w:r>
-        <w:rPr>
-          <w:sz w:val="32"/>
-          <w:szCs w:val="32"/>
-        </w:rPr>
-        <w:t xml:space="preserve">would be as follows: </w:t>
+        <w:t>The journal entries for Prentice Hall, based on the above transactions, are as follows:</w:t>
       </w:r>
     </w:p>
     <w:tbl>
       <w:tblPr>
         <w:tblStyle w:val="TableGrid"/>
-        <w:tblW w:w="9372" w:type="dxa"/>
+        <w:tblW w:w="0" w:type="auto"/>
+        <w:tblInd w:w="-289" w:type="dxa"/>
         <w:tblLook w:val="04A0" w:firstRow="1" w:lastRow="0" w:firstColumn="1" w:lastColumn="0" w:noHBand="0" w:noVBand="1"/>
       </w:tblPr>
       <w:tblGrid>
-        <w:gridCol w:w="1555"/>
-        <w:gridCol w:w="4252"/>
-        <w:gridCol w:w="1549"/>
-        <w:gridCol w:w="2016"/>
+        <w:gridCol w:w="1560"/>
+        <w:gridCol w:w="4536"/>
+        <w:gridCol w:w="1559"/>
+        <w:gridCol w:w="1650"/>
       </w:tblGrid>
       <w:tr>
-        <w:trPr>
-          <w:trHeight w:val="452"/>
-        </w:trPr>
         <w:tc>
           <w:tcPr>
-            <w:tcW w:w="1555" w:type="dxa"/>
+            <w:tcW w:w="9305" w:type="dxa"/>
+            <w:gridSpan w:val="4"/>
           </w:tcPr>
           <w:p>
             <w:pPr>
-              <w:rPr>
-                <w:b/>
-                <w:bCs/>
-                <w:sz w:val="32"/>
-                <w:szCs w:val="32"/>
-              </w:rPr>
-            </w:pPr>
-            <w:r>
-              <w:rPr>
-                <w:b/>
-                <w:bCs/>
-                <w:sz w:val="32"/>
-                <w:szCs w:val="32"/>
+              <w:jc w:val="center"/>
+              <w:rPr>
+                <w:rFonts w:ascii="Lucida Sans Typewriter" w:hAnsi="Lucida Sans Typewriter"/>
+              </w:rPr>
+            </w:pPr>
+          </w:p>
+          <w:p>
+            <w:pPr>
+              <w:jc w:val="center"/>
+              <w:rPr>
+                <w:rFonts w:ascii="Lucida Sans Typewriter" w:hAnsi="Lucida Sans Typewriter"/>
+              </w:rPr>
+            </w:pPr>
+            <w:r>
+              <w:rPr>
+                <w:rFonts w:ascii="Lucida Sans Typewriter" w:hAnsi="Lucida Sans Typewriter"/>
+              </w:rPr>
+              <w:t>JOURNAL ENTRIES (in $)</w:t>
+            </w:r>
+          </w:p>
+          <w:p>
+            <w:pPr>
+              <w:rPr>
+                <w:rFonts w:ascii="Lucida Sans Typewriter" w:hAnsi="Lucida Sans Typewriter"/>
+              </w:rPr>
+            </w:pPr>
+          </w:p>
+          <w:p>
+            <w:pPr>
+              <w:rPr>
+                <w:rFonts w:ascii="Lucida Sans Typewriter" w:hAnsi="Lucida Sans Typewriter"/>
+              </w:rPr>
+            </w:pPr>
+            <w:r>
+              <w:rPr>
+                <w:rFonts w:ascii="Lucida Sans Typewriter" w:hAnsi="Lucida Sans Typewriter"/>
+              </w:rPr>
+              <w:t>Name: Prentice Hall</w:t>
+            </w:r>
+          </w:p>
+        </w:tc>
+      </w:tr>
+      <w:tr>
+        <w:tc>
+          <w:tcPr>
+            <w:tcW w:w="1560" w:type="dxa"/>
+          </w:tcPr>
+          <w:p>
+            <w:pPr>
+              <w:jc w:val="center"/>
+              <w:rPr>
+                <w:rFonts w:ascii="Lucida Sans Typewriter" w:hAnsi="Lucida Sans Typewriter"/>
+              </w:rPr>
+            </w:pPr>
+            <w:r>
+              <w:rPr>
+                <w:rFonts w:ascii="Lucida Sans Typewriter" w:hAnsi="Lucida Sans Typewriter"/>
               </w:rPr>
               <w:t>Date</w:t>
             </w:r>
@@ -88,23 +128,18 @@
         </w:tc>
         <w:tc>
           <w:tcPr>
-            <w:tcW w:w="4252" w:type="dxa"/>
+            <w:tcW w:w="4536" w:type="dxa"/>
           </w:tcPr>
           <w:p>
             <w:pPr>
-              <w:rPr>
-                <w:b/>
-                <w:bCs/>
-                <w:sz w:val="32"/>
-                <w:szCs w:val="32"/>
-              </w:rPr>
-            </w:pPr>
-            <w:r>
-              <w:rPr>
-                <w:b/>
-                <w:bCs/>
-                <w:sz w:val="32"/>
-                <w:szCs w:val="32"/>
+              <w:jc w:val="center"/>
+              <w:rPr>
+                <w:rFonts w:ascii="Lucida Sans Typewriter" w:hAnsi="Lucida Sans Typewriter"/>
+              </w:rPr>
+            </w:pPr>
+            <w:r>
+              <w:rPr>
+                <w:rFonts w:ascii="Lucida Sans Typewriter" w:hAnsi="Lucida Sans Typewriter"/>
               </w:rPr>
               <w:t>Particulars</w:t>
             </w:r>
@@ -112,23 +147,18 @@
         </w:tc>
         <w:tc>
           <w:tcPr>
-            <w:tcW w:w="1549" w:type="dxa"/>
+            <w:tcW w:w="1559" w:type="dxa"/>
           </w:tcPr>
           <w:p>
             <w:pPr>
-              <w:rPr>
-                <w:b/>
-                <w:bCs/>
-                <w:sz w:val="32"/>
-                <w:szCs w:val="32"/>
-              </w:rPr>
-            </w:pPr>
-            <w:r>
-              <w:rPr>
-                <w:b/>
-                <w:bCs/>
-                <w:sz w:val="32"/>
-                <w:szCs w:val="32"/>
+              <w:jc w:val="right"/>
+              <w:rPr>
+                <w:rFonts w:ascii="Lucida Sans Typewriter" w:hAnsi="Lucida Sans Typewriter"/>
+              </w:rPr>
+            </w:pPr>
+            <w:r>
+              <w:rPr>
+                <w:rFonts w:ascii="Lucida Sans Typewriter" w:hAnsi="Lucida Sans Typewriter"/>
               </w:rPr>
               <w:t>Debit</w:t>
             </w:r>
@@ -136,23 +166,18 @@
         </w:tc>
         <w:tc>
           <w:tcPr>
-            <w:tcW w:w="2016" w:type="dxa"/>
+            <w:tcW w:w="1650" w:type="dxa"/>
           </w:tcPr>
           <w:p>
             <w:pPr>
-              <w:rPr>
-                <w:b/>
-                <w:bCs/>
-                <w:sz w:val="32"/>
-                <w:szCs w:val="32"/>
-              </w:rPr>
-            </w:pPr>
-            <w:r>
-              <w:rPr>
-                <w:b/>
-                <w:bCs/>
-                <w:sz w:val="32"/>
-                <w:szCs w:val="32"/>
+              <w:jc w:val="right"/>
+              <w:rPr>
+                <w:rFonts w:ascii="Lucida Sans Typewriter" w:hAnsi="Lucida Sans Typewriter"/>
+              </w:rPr>
+            </w:pPr>
+            <w:r>
+              <w:rPr>
+                <w:rFonts w:ascii="Lucida Sans Typewriter" w:hAnsi="Lucida Sans Typewriter"/>
               </w:rPr>
               <w:t>Credit</w:t>
             </w:r>
@@ -160,79 +185,106 @@
         </w:tc>
       </w:tr>
       <w:tr>
-        <w:trPr>
-          <w:trHeight w:val="467"/>
-        </w:trPr>
         <w:tc>
           <w:tcPr>
-            <w:tcW w:w="1555" w:type="dxa"/>
+            <w:tcW w:w="1560" w:type="dxa"/>
           </w:tcPr>
           <w:p>
             <w:pPr>
               <w:rPr>
-                <w:sz w:val="32"/>
-                <w:szCs w:val="32"/>
-              </w:rPr>
-            </w:pPr>
-            <w:r>
-              <w:rPr>
-                <w:sz w:val="32"/>
-                <w:szCs w:val="32"/>
-              </w:rPr>
-              <w:t>12 Aug</w:t>
+                <w:rFonts w:ascii="Lucida Sans Typewriter" w:hAnsi="Lucida Sans Typewriter"/>
+              </w:rPr>
+            </w:pPr>
+            <w:r>
+              <w:rPr>
+                <w:rFonts w:ascii="Lucida Sans Typewriter" w:hAnsi="Lucida Sans Typewriter"/>
+              </w:rPr>
+              <w:t>Aug 12</w:t>
+            </w:r>
+          </w:p>
+          <w:p>
+            <w:pPr>
+              <w:rPr>
+                <w:rFonts w:ascii="Lucida Sans Typewriter" w:hAnsi="Lucida Sans Typewriter"/>
+              </w:rPr>
+            </w:pPr>
+            <w:r>
+              <w:rPr>
+                <w:rFonts w:ascii="Lucida Sans Typewriter" w:hAnsi="Lucida Sans Typewriter"/>
+              </w:rPr>
+              <w:t>2010</w:t>
             </w:r>
           </w:p>
         </w:tc>
         <w:tc>
           <w:tcPr>
-            <w:tcW w:w="4252" w:type="dxa"/>
+            <w:tcW w:w="4536" w:type="dxa"/>
           </w:tcPr>
           <w:p>
             <w:pPr>
               <w:rPr>
-                <w:sz w:val="32"/>
-                <w:szCs w:val="32"/>
-              </w:rPr>
-            </w:pPr>
-            <w:r>
-              <w:rPr>
-                <w:sz w:val="32"/>
-                <w:szCs w:val="32"/>
-              </w:rPr>
-              <w:t xml:space="preserve">Accounts Receivable </w:t>
-            </w:r>
-          </w:p>
-          <w:p>
-            <w:pPr>
-              <w:rPr>
-                <w:sz w:val="32"/>
-                <w:szCs w:val="32"/>
-              </w:rPr>
-            </w:pPr>
-            <w:r>
-              <w:rPr>
-                <w:sz w:val="32"/>
-                <w:szCs w:val="32"/>
-              </w:rPr>
-              <w:t xml:space="preserve">       To Sales </w:t>
+                <w:rFonts w:ascii="Lucida Sans Typewriter" w:hAnsi="Lucida Sans Typewriter"/>
+              </w:rPr>
+            </w:pPr>
+            <w:r>
+              <w:rPr>
+                <w:rFonts w:ascii="Lucida Sans Typewriter" w:hAnsi="Lucida Sans Typewriter"/>
+              </w:rPr>
+              <w:t>Accounts Receivable</w:t>
+            </w:r>
+          </w:p>
+          <w:p>
+            <w:pPr>
+              <w:rPr>
+                <w:rFonts w:ascii="Lucida Sans Typewriter" w:hAnsi="Lucida Sans Typewriter"/>
+              </w:rPr>
+            </w:pPr>
+            <w:r>
+              <w:rPr>
+                <w:rFonts w:ascii="Lucida Sans Typewriter" w:hAnsi="Lucida Sans Typewriter"/>
+              </w:rPr>
+              <w:t xml:space="preserve">   To Sales</w:t>
+            </w:r>
+          </w:p>
+          <w:p>
+            <w:pPr>
+              <w:rPr>
+                <w:rFonts w:ascii="Lucida Sans Typewriter" w:hAnsi="Lucida Sans Typewriter"/>
+              </w:rPr>
+            </w:pPr>
+          </w:p>
+          <w:p>
+            <w:pPr>
+              <w:rPr>
+                <w:rFonts w:ascii="Lucida Sans Typewriter" w:hAnsi="Lucida Sans Typewriter"/>
+                <w:sz w:val="20"/>
+                <w:szCs w:val="20"/>
+              </w:rPr>
+            </w:pPr>
+            <w:r>
+              <w:rPr>
+                <w:rFonts w:ascii="Lucida Sans Typewriter" w:hAnsi="Lucida Sans Typewriter"/>
+                <w:sz w:val="20"/>
+                <w:szCs w:val="20"/>
+              </w:rPr>
+              <w:t>(Being request of money for sales)</w:t>
             </w:r>
           </w:p>
         </w:tc>
         <w:tc>
           <w:tcPr>
-            <w:tcW w:w="1549" w:type="dxa"/>
+            <w:tcW w:w="1559" w:type="dxa"/>
           </w:tcPr>
           <w:p>
             <w:pPr>
-              <w:rPr>
-                <w:sz w:val="32"/>
-                <w:szCs w:val="32"/>
-              </w:rPr>
-            </w:pPr>
-            <w:r>
-              <w:rPr>
-                <w:sz w:val="32"/>
-                <w:szCs w:val="32"/>
+              <w:jc w:val="right"/>
+              <w:rPr>
+                <w:rFonts w:ascii="Lucida Sans Typewriter" w:hAnsi="Lucida Sans Typewriter"/>
+              </w:rPr>
+            </w:pPr>
+            <w:r>
+              <w:rPr>
+                <w:rFonts w:ascii="Lucida Sans Typewriter" w:hAnsi="Lucida Sans Typewriter"/>
               </w:rPr>
               <w:t>90,000</w:t>
             </w:r>
@@ -240,27 +292,25 @@
         </w:tc>
         <w:tc>
           <w:tcPr>
-            <w:tcW w:w="2016" w:type="dxa"/>
+            <w:tcW w:w="1650" w:type="dxa"/>
           </w:tcPr>
           <w:p>
             <w:pPr>
               <w:rPr>
-                <w:sz w:val="32"/>
-                <w:szCs w:val="32"/>
-              </w:rPr>
-            </w:pPr>
-          </w:p>
-          <w:p>
-            <w:pPr>
-              <w:rPr>
-                <w:sz w:val="32"/>
-                <w:szCs w:val="32"/>
-              </w:rPr>
-            </w:pPr>
-            <w:r>
-              <w:rPr>
-                <w:sz w:val="32"/>
-                <w:szCs w:val="32"/>
+                <w:rFonts w:ascii="Lucida Sans Typewriter" w:hAnsi="Lucida Sans Typewriter"/>
+              </w:rPr>
+            </w:pPr>
+          </w:p>
+          <w:p>
+            <w:pPr>
+              <w:jc w:val="right"/>
+              <w:rPr>
+                <w:rFonts w:ascii="Lucida Sans Typewriter" w:hAnsi="Lucida Sans Typewriter"/>
+              </w:rPr>
+            </w:pPr>
+            <w:r>
+              <w:rPr>
+                <w:rFonts w:ascii="Lucida Sans Typewriter" w:hAnsi="Lucida Sans Typewriter"/>
               </w:rPr>
               <w:t>90,000</w:t>
             </w:r>
@@ -268,109 +318,133 @@
         </w:tc>
       </w:tr>
       <w:tr>
-        <w:trPr>
-          <w:trHeight w:val="452"/>
-        </w:trPr>
         <w:tc>
           <w:tcPr>
-            <w:tcW w:w="1555" w:type="dxa"/>
+            <w:tcW w:w="1560" w:type="dxa"/>
           </w:tcPr>
           <w:p>
             <w:pPr>
               <w:rPr>
-                <w:sz w:val="32"/>
-                <w:szCs w:val="32"/>
-              </w:rPr>
-            </w:pPr>
-            <w:r>
-              <w:rPr>
-                <w:sz w:val="32"/>
-                <w:szCs w:val="32"/>
-              </w:rPr>
-              <w:t>10 Sep</w:t>
+                <w:rFonts w:ascii="Lucida Sans Typewriter" w:hAnsi="Lucida Sans Typewriter"/>
+              </w:rPr>
+            </w:pPr>
+            <w:r>
+              <w:rPr>
+                <w:rFonts w:ascii="Lucida Sans Typewriter" w:hAnsi="Lucida Sans Typewriter"/>
+              </w:rPr>
+              <w:t>Sep 10</w:t>
+            </w:r>
+          </w:p>
+          <w:p>
+            <w:pPr>
+              <w:rPr>
+                <w:rFonts w:ascii="Lucida Sans Typewriter" w:hAnsi="Lucida Sans Typewriter"/>
+              </w:rPr>
+            </w:pPr>
+            <w:r>
+              <w:rPr>
+                <w:rFonts w:ascii="Lucida Sans Typewriter" w:hAnsi="Lucida Sans Typewriter"/>
+              </w:rPr>
+              <w:t>2010</w:t>
             </w:r>
           </w:p>
         </w:tc>
         <w:tc>
           <w:tcPr>
-            <w:tcW w:w="4252" w:type="dxa"/>
+            <w:tcW w:w="4536" w:type="dxa"/>
           </w:tcPr>
           <w:p>
             <w:pPr>
               <w:rPr>
-                <w:sz w:val="32"/>
-                <w:szCs w:val="32"/>
-              </w:rPr>
-            </w:pPr>
-            <w:r>
-              <w:rPr>
-                <w:sz w:val="32"/>
-                <w:szCs w:val="32"/>
-              </w:rPr>
-              <w:t xml:space="preserve">Cash </w:t>
-            </w:r>
-          </w:p>
-          <w:p>
-            <w:pPr>
-              <w:rPr>
-                <w:sz w:val="32"/>
-                <w:szCs w:val="32"/>
-              </w:rPr>
-            </w:pPr>
-            <w:r>
-              <w:rPr>
-                <w:sz w:val="32"/>
-                <w:szCs w:val="32"/>
-              </w:rPr>
-              <w:t>Discount allowed</w:t>
-            </w:r>
-          </w:p>
-          <w:p>
-            <w:pPr>
-              <w:rPr>
-                <w:sz w:val="32"/>
-                <w:szCs w:val="32"/>
-              </w:rPr>
-            </w:pPr>
-            <w:r>
-              <w:rPr>
-                <w:sz w:val="32"/>
-                <w:szCs w:val="32"/>
-              </w:rPr>
-              <w:t xml:space="preserve">       To Accounts Receivable</w:t>
+                <w:rFonts w:ascii="Lucida Sans Typewriter" w:hAnsi="Lucida Sans Typewriter"/>
+              </w:rPr>
+            </w:pPr>
+            <w:r>
+              <w:rPr>
+                <w:rFonts w:ascii="Lucida Sans Typewriter" w:hAnsi="Lucida Sans Typewriter"/>
+              </w:rPr>
+              <w:t>Cash</w:t>
+            </w:r>
+          </w:p>
+          <w:p>
+            <w:pPr>
+              <w:rPr>
+                <w:rFonts w:ascii="Lucida Sans Typewriter" w:hAnsi="Lucida Sans Typewriter"/>
+              </w:rPr>
+            </w:pPr>
+            <w:r>
+              <w:rPr>
+                <w:rFonts w:ascii="Lucida Sans Typewriter" w:hAnsi="Lucida Sans Typewriter"/>
+              </w:rPr>
+              <w:t xml:space="preserve">Discount on Sales </w:t>
+            </w:r>
+          </w:p>
+          <w:p>
+            <w:pPr>
+              <w:rPr>
+                <w:rFonts w:ascii="Lucida Sans Typewriter" w:hAnsi="Lucida Sans Typewriter"/>
+              </w:rPr>
+            </w:pPr>
+            <w:r>
+              <w:rPr>
+                <w:rFonts w:ascii="Lucida Sans Typewriter" w:hAnsi="Lucida Sans Typewriter"/>
+              </w:rPr>
+              <w:t xml:space="preserve">   To Accounts Receivable</w:t>
+            </w:r>
+          </w:p>
+          <w:p>
+            <w:pPr>
+              <w:rPr>
+                <w:rFonts w:ascii="Lucida Sans Typewriter" w:hAnsi="Lucida Sans Typewriter"/>
+              </w:rPr>
+            </w:pPr>
+          </w:p>
+          <w:p>
+            <w:pPr>
+              <w:rPr>
+                <w:rFonts w:ascii="Lucida Sans Typewriter" w:hAnsi="Lucida Sans Typewriter"/>
+                <w:sz w:val="20"/>
+                <w:szCs w:val="20"/>
+              </w:rPr>
+            </w:pPr>
+            <w:r>
+              <w:rPr>
+                <w:rFonts w:ascii="Lucida Sans Typewriter" w:hAnsi="Lucida Sans Typewriter"/>
+                <w:sz w:val="20"/>
+                <w:szCs w:val="20"/>
+              </w:rPr>
+              <w:t>(Being payment before due)</w:t>
             </w:r>
           </w:p>
         </w:tc>
         <w:tc>
           <w:tcPr>
-            <w:tcW w:w="1549" w:type="dxa"/>
+            <w:tcW w:w="1559" w:type="dxa"/>
           </w:tcPr>
           <w:p>
             <w:pPr>
-              <w:rPr>
-                <w:sz w:val="32"/>
-                <w:szCs w:val="32"/>
-              </w:rPr>
-            </w:pPr>
-            <w:r>
-              <w:rPr>
-                <w:sz w:val="32"/>
-                <w:szCs w:val="32"/>
+              <w:jc w:val="right"/>
+              <w:rPr>
+                <w:rFonts w:ascii="Lucida Sans Typewriter" w:hAnsi="Lucida Sans Typewriter"/>
+              </w:rPr>
+            </w:pPr>
+            <w:r>
+              <w:rPr>
+                <w:rFonts w:ascii="Lucida Sans Typewriter" w:hAnsi="Lucida Sans Typewriter"/>
               </w:rPr>
               <w:t>88,200</w:t>
             </w:r>
           </w:p>
           <w:p>
             <w:pPr>
-              <w:rPr>
-                <w:sz w:val="32"/>
-                <w:szCs w:val="32"/>
-              </w:rPr>
-            </w:pPr>
-            <w:r>
-              <w:rPr>
-                <w:sz w:val="32"/>
-                <w:szCs w:val="32"/>
+              <w:jc w:val="right"/>
+              <w:rPr>
+                <w:rFonts w:ascii="Lucida Sans Typewriter" w:hAnsi="Lucida Sans Typewriter"/>
+              </w:rPr>
+            </w:pPr>
+            <w:r>
+              <w:rPr>
+                <w:rFonts w:ascii="Lucida Sans Typewriter" w:hAnsi="Lucida Sans Typewriter"/>
               </w:rPr>
               <w:t>1,800</w:t>
             </w:r>
@@ -378,35 +452,32 @@
         </w:tc>
         <w:tc>
           <w:tcPr>
-            <w:tcW w:w="2016" w:type="dxa"/>
+            <w:tcW w:w="1650" w:type="dxa"/>
           </w:tcPr>
           <w:p>
             <w:pPr>
               <w:rPr>
-                <w:sz w:val="32"/>
-                <w:szCs w:val="32"/>
-              </w:rPr>
-            </w:pPr>
-          </w:p>
-          <w:p>
-            <w:pPr>
-              <w:rPr>
-                <w:sz w:val="32"/>
-                <w:szCs w:val="32"/>
-              </w:rPr>
-            </w:pPr>
-          </w:p>
-          <w:p>
-            <w:pPr>
-              <w:rPr>
-                <w:sz w:val="32"/>
-                <w:szCs w:val="32"/>
-              </w:rPr>
-            </w:pPr>
-            <w:r>
-              <w:rPr>
-                <w:sz w:val="32"/>
-                <w:szCs w:val="32"/>
+                <w:rFonts w:ascii="Lucida Sans Typewriter" w:hAnsi="Lucida Sans Typewriter"/>
+              </w:rPr>
+            </w:pPr>
+          </w:p>
+          <w:p>
+            <w:pPr>
+              <w:rPr>
+                <w:rFonts w:ascii="Lucida Sans Typewriter" w:hAnsi="Lucida Sans Typewriter"/>
+              </w:rPr>
+            </w:pPr>
+          </w:p>
+          <w:p>
+            <w:pPr>
+              <w:jc w:val="right"/>
+              <w:rPr>
+                <w:rFonts w:ascii="Lucida Sans Typewriter" w:hAnsi="Lucida Sans Typewriter"/>
+              </w:rPr>
+            </w:pPr>
+            <w:r>
+              <w:rPr>
+                <w:rFonts w:ascii="Lucida Sans Typewriter" w:hAnsi="Lucida Sans Typewriter"/>
               </w:rPr>
               <w:t>90,000</w:t>
             </w:r>
@@ -414,79 +485,106 @@
         </w:tc>
       </w:tr>
       <w:tr>
-        <w:trPr>
-          <w:trHeight w:val="452"/>
-        </w:trPr>
         <w:tc>
           <w:tcPr>
-            <w:tcW w:w="1555" w:type="dxa"/>
+            <w:tcW w:w="1560" w:type="dxa"/>
           </w:tcPr>
           <w:p>
             <w:pPr>
               <w:rPr>
-                <w:sz w:val="32"/>
-                <w:szCs w:val="32"/>
-              </w:rPr>
-            </w:pPr>
-            <w:r>
-              <w:rPr>
-                <w:sz w:val="32"/>
-                <w:szCs w:val="32"/>
-              </w:rPr>
-              <w:t>18 Dec</w:t>
+                <w:rFonts w:ascii="Lucida Sans Typewriter" w:hAnsi="Lucida Sans Typewriter"/>
+              </w:rPr>
+            </w:pPr>
+            <w:r>
+              <w:rPr>
+                <w:rFonts w:ascii="Lucida Sans Typewriter" w:hAnsi="Lucida Sans Typewriter"/>
+              </w:rPr>
+              <w:t>Dec 18</w:t>
+            </w:r>
+          </w:p>
+          <w:p>
+            <w:pPr>
+              <w:rPr>
+                <w:rFonts w:ascii="Lucida Sans Typewriter" w:hAnsi="Lucida Sans Typewriter"/>
+              </w:rPr>
+            </w:pPr>
+            <w:r>
+              <w:rPr>
+                <w:rFonts w:ascii="Lucida Sans Typewriter" w:hAnsi="Lucida Sans Typewriter"/>
+              </w:rPr>
+              <w:t>2010</w:t>
             </w:r>
           </w:p>
         </w:tc>
         <w:tc>
           <w:tcPr>
-            <w:tcW w:w="4252" w:type="dxa"/>
+            <w:tcW w:w="4536" w:type="dxa"/>
           </w:tcPr>
           <w:p>
             <w:pPr>
               <w:rPr>
-                <w:sz w:val="32"/>
-                <w:szCs w:val="32"/>
-              </w:rPr>
-            </w:pPr>
-            <w:r>
-              <w:rPr>
-                <w:sz w:val="32"/>
-                <w:szCs w:val="32"/>
-              </w:rPr>
-              <w:t>Sales Return</w:t>
-            </w:r>
-          </w:p>
-          <w:p>
-            <w:pPr>
-              <w:rPr>
-                <w:sz w:val="32"/>
-                <w:szCs w:val="32"/>
-              </w:rPr>
-            </w:pPr>
-            <w:r>
-              <w:rPr>
-                <w:sz w:val="32"/>
-                <w:szCs w:val="32"/>
-              </w:rPr>
-              <w:t xml:space="preserve">       To Cash</w:t>
+                <w:rFonts w:ascii="Lucida Sans Typewriter" w:hAnsi="Lucida Sans Typewriter"/>
+              </w:rPr>
+            </w:pPr>
+            <w:r>
+              <w:rPr>
+                <w:rFonts w:ascii="Lucida Sans Typewriter" w:hAnsi="Lucida Sans Typewriter"/>
+              </w:rPr>
+              <w:t>Sales Return Allowance</w:t>
+            </w:r>
+          </w:p>
+          <w:p>
+            <w:pPr>
+              <w:rPr>
+                <w:rFonts w:ascii="Lucida Sans Typewriter" w:hAnsi="Lucida Sans Typewriter"/>
+              </w:rPr>
+            </w:pPr>
+            <w:r>
+              <w:rPr>
+                <w:rFonts w:ascii="Lucida Sans Typewriter" w:hAnsi="Lucida Sans Typewriter"/>
+              </w:rPr>
+              <w:t xml:space="preserve">   To Cash</w:t>
+            </w:r>
+          </w:p>
+          <w:p>
+            <w:pPr>
+              <w:rPr>
+                <w:rFonts w:ascii="Lucida Sans Typewriter" w:hAnsi="Lucida Sans Typewriter"/>
+              </w:rPr>
+            </w:pPr>
+          </w:p>
+          <w:p>
+            <w:pPr>
+              <w:rPr>
+                <w:rFonts w:ascii="Lucida Sans Typewriter" w:hAnsi="Lucida Sans Typewriter"/>
+                <w:sz w:val="20"/>
+                <w:szCs w:val="20"/>
+              </w:rPr>
+            </w:pPr>
+            <w:r>
+              <w:rPr>
+                <w:rFonts w:ascii="Lucida Sans Typewriter" w:hAnsi="Lucida Sans Typewriter"/>
+                <w:sz w:val="20"/>
+                <w:szCs w:val="20"/>
+              </w:rPr>
+              <w:t>(Being return of books for full refund.)</w:t>
             </w:r>
           </w:p>
         </w:tc>
         <w:tc>
           <w:tcPr>
-            <w:tcW w:w="1549" w:type="dxa"/>
+            <w:tcW w:w="1559" w:type="dxa"/>
           </w:tcPr>
           <w:p>
             <w:pPr>
-              <w:rPr>
-                <w:sz w:val="32"/>
-                <w:szCs w:val="32"/>
-              </w:rPr>
-            </w:pPr>
-            <w:r>
-              <w:rPr>
-                <w:sz w:val="32"/>
-                <w:szCs w:val="32"/>
+              <w:jc w:val="right"/>
+              <w:rPr>
+                <w:rFonts w:ascii="Lucida Sans Typewriter" w:hAnsi="Lucida Sans Typewriter"/>
+              </w:rPr>
+            </w:pPr>
+            <w:r>
+              <w:rPr>
+                <w:rFonts w:ascii="Lucida Sans Typewriter" w:hAnsi="Lucida Sans Typewriter"/>
               </w:rPr>
               <w:t>5,400</w:t>
             </w:r>
@@ -494,27 +592,25 @@
         </w:tc>
         <w:tc>
           <w:tcPr>
-            <w:tcW w:w="2016" w:type="dxa"/>
+            <w:tcW w:w="1650" w:type="dxa"/>
           </w:tcPr>
           <w:p>
             <w:pPr>
               <w:rPr>
-                <w:sz w:val="32"/>
-                <w:szCs w:val="32"/>
-              </w:rPr>
-            </w:pPr>
-          </w:p>
-          <w:p>
-            <w:pPr>
-              <w:rPr>
-                <w:sz w:val="32"/>
-                <w:szCs w:val="32"/>
-              </w:rPr>
-            </w:pPr>
-            <w:r>
-              <w:rPr>
-                <w:sz w:val="32"/>
-                <w:szCs w:val="32"/>
+                <w:rFonts w:ascii="Lucida Sans Typewriter" w:hAnsi="Lucida Sans Typewriter"/>
+              </w:rPr>
+            </w:pPr>
+          </w:p>
+          <w:p>
+            <w:pPr>
+              <w:jc w:val="right"/>
+              <w:rPr>
+                <w:rFonts w:ascii="Lucida Sans Typewriter" w:hAnsi="Lucida Sans Typewriter"/>
+              </w:rPr>
+            </w:pPr>
+            <w:r>
+              <w:rPr>
+                <w:rFonts w:ascii="Lucida Sans Typewriter" w:hAnsi="Lucida Sans Typewriter"/>
               </w:rPr>
               <w:t>5,400</w:t>
             </w:r>
@@ -525,37 +621,32 @@
     <w:p>
       <w:pPr>
         <w:rPr>
-          <w:sz w:val="32"/>
-          <w:szCs w:val="32"/>
+          <w:rFonts w:ascii="Lucida Sans Typewriter" w:hAnsi="Lucida Sans Typewriter"/>
         </w:rPr>
       </w:pPr>
     </w:p>
     <w:p>
       <w:pPr>
         <w:rPr>
-          <w:sz w:val="32"/>
-          <w:szCs w:val="32"/>
+          <w:rFonts w:ascii="Lucida Sans Typewriter" w:hAnsi="Lucida Sans Typewriter"/>
         </w:rPr>
       </w:pPr>
       <w:r>
         <w:rPr>
-          <w:sz w:val="32"/>
-          <w:szCs w:val="32"/>
+          <w:rFonts w:ascii="Lucida Sans Typewriter" w:hAnsi="Lucida Sans Typewriter"/>
         </w:rPr>
-        <w:t>Note: 17 July is not recorded in journal because it is not a monetary transaction; it is merely a statement of order placement and performs no significant monetary changes.</w:t>
+        <w:t>An interesting thing to note is that we did not record any entry for July 17 since there is no monetary exchange on that date.</w:t>
       </w:r>
     </w:p>
     <w:p>
       <w:pPr>
         <w:rPr>
-          <w:sz w:val="32"/>
-          <w:szCs w:val="32"/>
+          <w:rFonts w:ascii="Lucida Sans Typewriter" w:hAnsi="Lucida Sans Typewriter"/>
         </w:rPr>
       </w:pPr>
       <w:r>
         <w:rPr>
-          <w:sz w:val="32"/>
-          <w:szCs w:val="32"/>
+          <w:rFonts w:ascii="Lucida Sans Typewriter" w:hAnsi="Lucida Sans Typewriter"/>
         </w:rPr>
         <w:t>(2)</w:t>
       </w:r>
@@ -563,50 +654,123 @@
     <w:p>
       <w:pPr>
         <w:rPr>
-          <w:sz w:val="32"/>
-          <w:szCs w:val="32"/>
+          <w:rFonts w:ascii="Lucida Sans Typewriter" w:hAnsi="Lucida Sans Typewriter"/>
         </w:rPr>
       </w:pPr>
       <w:r>
         <w:rPr>
-          <w:sz w:val="32"/>
-          <w:szCs w:val="32"/>
+          <w:rFonts w:ascii="Lucida Sans Typewriter" w:hAnsi="Lucida Sans Typewriter"/>
         </w:rPr>
-        <w:t>The revenue section would be prepared as follows:</w:t>
+        <w:t>The revenue section for Prentice Hall’s income statement will be prepared as follows:</w:t>
       </w:r>
     </w:p>
     <w:tbl>
       <w:tblPr>
-        <w:tblStyle w:val="ListTable1Light"/>
-        <w:tblW w:w="9351" w:type="dxa"/>
+        <w:tblStyle w:val="TableGrid"/>
+        <w:tblW w:w="0" w:type="auto"/>
         <w:tblLook w:val="04A0" w:firstRow="1" w:lastRow="0" w:firstColumn="1" w:lastColumn="0" w:noHBand="0" w:noVBand="1"/>
       </w:tblPr>
       <w:tblGrid>
-        <w:gridCol w:w="7640"/>
-        <w:gridCol w:w="1711"/>
+        <w:gridCol w:w="6374"/>
+        <w:gridCol w:w="2642"/>
       </w:tblGrid>
       <w:tr>
-        <w:trPr>
-          <w:cnfStyle w:val="100000000000" w:firstRow="1" w:lastRow="0" w:firstColumn="0" w:lastColumn="0" w:oddVBand="0" w:evenVBand="0" w:oddHBand="0" w:evenHBand="0" w:firstRowFirstColumn="0" w:firstRowLastColumn="0" w:lastRowFirstColumn="0" w:lastRowLastColumn="0"/>
-          <w:trHeight w:val="418"/>
-        </w:trPr>
         <w:tc>
           <w:tcPr>
-            <w:cnfStyle w:val="001000000000" w:firstRow="0" w:lastRow="0" w:firstColumn="1" w:lastColumn="0" w:oddVBand="0" w:evenVBand="0" w:oddHBand="0" w:evenHBand="0" w:firstRowFirstColumn="0" w:firstRowLastColumn="0" w:lastRowFirstColumn="0" w:lastRowLastColumn="0"/>
-            <w:tcW w:w="7640" w:type="dxa"/>
+            <w:tcW w:w="9016" w:type="dxa"/>
+            <w:gridSpan w:val="2"/>
           </w:tcPr>
           <w:p>
             <w:pPr>
               <w:jc w:val="center"/>
               <w:rPr>
-                <w:sz w:val="32"/>
-                <w:szCs w:val="32"/>
-              </w:rPr>
-            </w:pPr>
-            <w:r>
-              <w:rPr>
-                <w:sz w:val="32"/>
-                <w:szCs w:val="32"/>
+                <w:rFonts w:ascii="Lucida Sans Typewriter" w:hAnsi="Lucida Sans Typewriter"/>
+                <w:b/>
+                <w:bCs/>
+              </w:rPr>
+            </w:pPr>
+          </w:p>
+          <w:p>
+            <w:pPr>
+              <w:jc w:val="center"/>
+              <w:rPr>
+                <w:rFonts w:ascii="Lucida Sans Typewriter" w:hAnsi="Lucida Sans Typewriter"/>
+                <w:b/>
+                <w:bCs/>
+              </w:rPr>
+            </w:pPr>
+            <w:r>
+              <w:rPr>
+                <w:rFonts w:ascii="Lucida Sans Typewriter" w:hAnsi="Lucida Sans Typewriter"/>
+                <w:b/>
+                <w:bCs/>
+              </w:rPr>
+              <w:t>INCOME STATEMENT (in $)</w:t>
+            </w:r>
+          </w:p>
+          <w:p>
+            <w:pPr>
+              <w:rPr>
+                <w:rFonts w:ascii="Lucida Sans Typewriter" w:hAnsi="Lucida Sans Typewriter"/>
+                <w:b/>
+                <w:bCs/>
+              </w:rPr>
+            </w:pPr>
+          </w:p>
+          <w:p>
+            <w:pPr>
+              <w:rPr>
+                <w:rFonts w:ascii="Lucida Sans Typewriter" w:hAnsi="Lucida Sans Typewriter"/>
+                <w:b/>
+                <w:bCs/>
+              </w:rPr>
+            </w:pPr>
+            <w:r>
+              <w:rPr>
+                <w:rFonts w:ascii="Lucida Sans Typewriter" w:hAnsi="Lucida Sans Typewriter"/>
+                <w:b/>
+                <w:bCs/>
+              </w:rPr>
+              <w:t xml:space="preserve">Name: Prentice Hall </w:t>
+            </w:r>
+          </w:p>
+          <w:p>
+            <w:pPr>
+              <w:rPr>
+                <w:rFonts w:ascii="Lucida Sans Typewriter" w:hAnsi="Lucida Sans Typewriter"/>
+                <w:b/>
+                <w:bCs/>
+              </w:rPr>
+            </w:pPr>
+            <w:r>
+              <w:rPr>
+                <w:rFonts w:ascii="Lucida Sans Typewriter" w:hAnsi="Lucida Sans Typewriter"/>
+                <w:b/>
+                <w:bCs/>
+              </w:rPr>
+              <w:t>For: 2010</w:t>
+            </w:r>
+          </w:p>
+        </w:tc>
+      </w:tr>
+      <w:tr>
+        <w:tc>
+          <w:tcPr>
+            <w:tcW w:w="6374" w:type="dxa"/>
+          </w:tcPr>
+          <w:p>
+            <w:pPr>
+              <w:rPr>
+                <w:rFonts w:ascii="Lucida Sans Typewriter" w:hAnsi="Lucida Sans Typewriter"/>
+                <w:b/>
+                <w:bCs/>
+              </w:rPr>
+            </w:pPr>
+            <w:r>
+              <w:rPr>
+                <w:rFonts w:ascii="Lucida Sans Typewriter" w:hAnsi="Lucida Sans Typewriter"/>
+                <w:b/>
+                <w:bCs/>
               </w:rPr>
               <w:t>Particulars</w:t>
             </w:r>
@@ -614,20 +778,22 @@
         </w:tc>
         <w:tc>
           <w:tcPr>
-            <w:tcW w:w="1711" w:type="dxa"/>
+            <w:tcW w:w="2642" w:type="dxa"/>
           </w:tcPr>
           <w:p>
             <w:pPr>
-              <w:cnfStyle w:val="100000000000" w:firstRow="1" w:lastRow="0" w:firstColumn="0" w:lastColumn="0" w:oddVBand="0" w:evenVBand="0" w:oddHBand="0" w:evenHBand="0" w:firstRowFirstColumn="0" w:firstRowLastColumn="0" w:lastRowFirstColumn="0" w:lastRowLastColumn="0"/>
-              <w:rPr>
-                <w:sz w:val="32"/>
-                <w:szCs w:val="32"/>
-              </w:rPr>
-            </w:pPr>
-            <w:r>
-              <w:rPr>
-                <w:sz w:val="32"/>
-                <w:szCs w:val="32"/>
+              <w:jc w:val="right"/>
+              <w:rPr>
+                <w:rFonts w:ascii="Lucida Sans Typewriter" w:hAnsi="Lucida Sans Typewriter"/>
+                <w:b/>
+                <w:bCs/>
+              </w:rPr>
+            </w:pPr>
+            <w:r>
+              <w:rPr>
+                <w:rFonts w:ascii="Lucida Sans Typewriter" w:hAnsi="Lucida Sans Typewriter"/>
+                <w:b/>
+                <w:bCs/>
               </w:rPr>
               <w:t>Amount</w:t>
             </w:r>
@@ -635,256 +801,192 @@
         </w:tc>
       </w:tr>
       <w:tr>
-        <w:trPr>
-          <w:cnfStyle w:val="000000100000" w:firstRow="0" w:lastRow="0" w:firstColumn="0" w:lastColumn="0" w:oddVBand="0" w:evenVBand="0" w:oddHBand="1" w:evenHBand="0" w:firstRowFirstColumn="0" w:firstRowLastColumn="0" w:lastRowFirstColumn="0" w:lastRowLastColumn="0"/>
-          <w:trHeight w:val="431"/>
-        </w:trPr>
         <w:tc>
           <w:tcPr>
-            <w:cnfStyle w:val="001000000000" w:firstRow="0" w:lastRow="0" w:firstColumn="1" w:lastColumn="0" w:oddVBand="0" w:evenVBand="0" w:oddHBand="0" w:evenHBand="0" w:firstRowFirstColumn="0" w:firstRowLastColumn="0" w:lastRowFirstColumn="0" w:lastRowLastColumn="0"/>
-            <w:tcW w:w="7640" w:type="dxa"/>
+            <w:tcW w:w="6374" w:type="dxa"/>
           </w:tcPr>
           <w:p>
             <w:pPr>
               <w:rPr>
-                <w:sz w:val="32"/>
-                <w:szCs w:val="32"/>
-              </w:rPr>
-            </w:pPr>
-            <w:r>
-              <w:rPr>
-                <w:sz w:val="32"/>
-                <w:szCs w:val="32"/>
+                <w:rFonts w:ascii="Lucida Sans Typewriter" w:hAnsi="Lucida Sans Typewriter"/>
+              </w:rPr>
+            </w:pPr>
+            <w:r>
+              <w:rPr>
+                <w:rFonts w:ascii="Lucida Sans Typewriter" w:hAnsi="Lucida Sans Typewriter"/>
               </w:rPr>
               <w:t>Sales of Books</w:t>
+            </w:r>
+          </w:p>
+          <w:p>
+            <w:pPr>
+              <w:rPr>
+                <w:rFonts w:ascii="Lucida Sans Typewriter" w:hAnsi="Lucida Sans Typewriter"/>
+              </w:rPr>
+            </w:pPr>
+            <w:r>
+              <w:rPr>
+                <w:rFonts w:ascii="Lucida Sans Typewriter" w:hAnsi="Lucida Sans Typewriter"/>
+              </w:rPr>
+              <w:t xml:space="preserve">  Less: 2% discount applied</w:t>
             </w:r>
           </w:p>
         </w:tc>
         <w:tc>
           <w:tcPr>
-            <w:tcW w:w="1711" w:type="dxa"/>
+            <w:tcW w:w="2642" w:type="dxa"/>
           </w:tcPr>
           <w:p>
             <w:pPr>
-              <w:cnfStyle w:val="000000100000" w:firstRow="0" w:lastRow="0" w:firstColumn="0" w:lastColumn="0" w:oddVBand="0" w:evenVBand="0" w:oddHBand="1" w:evenHBand="0" w:firstRowFirstColumn="0" w:firstRowLastColumn="0" w:lastRowFirstColumn="0" w:lastRowLastColumn="0"/>
-              <w:rPr>
-                <w:sz w:val="32"/>
-                <w:szCs w:val="32"/>
-              </w:rPr>
-            </w:pPr>
-            <w:r>
-              <w:rPr>
-                <w:sz w:val="32"/>
-                <w:szCs w:val="32"/>
+              <w:jc w:val="right"/>
+              <w:rPr>
+                <w:rFonts w:ascii="Lucida Sans Typewriter" w:hAnsi="Lucida Sans Typewriter"/>
+              </w:rPr>
+            </w:pPr>
+            <w:r>
+              <w:rPr>
+                <w:rFonts w:ascii="Lucida Sans Typewriter" w:hAnsi="Lucida Sans Typewriter"/>
               </w:rPr>
               <w:t>90,000</w:t>
+            </w:r>
+          </w:p>
+          <w:p>
+            <w:pPr>
+              <w:jc w:val="right"/>
+              <w:rPr>
+                <w:rFonts w:ascii="Lucida Sans Typewriter" w:hAnsi="Lucida Sans Typewriter"/>
+              </w:rPr>
+            </w:pPr>
+            <w:r>
+              <w:rPr>
+                <w:rFonts w:ascii="Lucida Sans Typewriter" w:hAnsi="Lucida Sans Typewriter"/>
+              </w:rPr>
+              <w:t>(1,800)</w:t>
             </w:r>
           </w:p>
         </w:tc>
       </w:tr>
       <w:tr>
-        <w:trPr>
-          <w:trHeight w:val="418"/>
-        </w:trPr>
         <w:tc>
           <w:tcPr>
-            <w:cnfStyle w:val="001000000000" w:firstRow="0" w:lastRow="0" w:firstColumn="1" w:lastColumn="0" w:oddVBand="0" w:evenVBand="0" w:oddHBand="0" w:evenHBand="0" w:firstRowFirstColumn="0" w:firstRowLastColumn="0" w:lastRowFirstColumn="0" w:lastRowLastColumn="0"/>
-            <w:tcW w:w="7640" w:type="dxa"/>
+            <w:tcW w:w="6374" w:type="dxa"/>
           </w:tcPr>
           <w:p>
             <w:pPr>
               <w:rPr>
-                <w:sz w:val="32"/>
-                <w:szCs w:val="32"/>
-              </w:rPr>
-            </w:pPr>
-            <w:r>
-              <w:rPr>
-                <w:sz w:val="32"/>
-                <w:szCs w:val="32"/>
-              </w:rPr>
-              <w:t xml:space="preserve">    Less: 2% trade discount applied</w:t>
+                <w:rFonts w:ascii="Lucida Sans Typewriter" w:hAnsi="Lucida Sans Typewriter"/>
+                <w:b/>
+                <w:bCs/>
+              </w:rPr>
+            </w:pPr>
+            <w:r>
+              <w:rPr>
+                <w:rFonts w:ascii="Lucida Sans Typewriter" w:hAnsi="Lucida Sans Typewriter"/>
+                <w:b/>
+                <w:bCs/>
+              </w:rPr>
+              <w:t>Gross Revenue</w:t>
+            </w:r>
+          </w:p>
+          <w:p>
+            <w:pPr>
+              <w:rPr>
+                <w:rFonts w:ascii="Lucida Sans Typewriter" w:hAnsi="Lucida Sans Typewriter"/>
+              </w:rPr>
+            </w:pPr>
+            <w:r>
+              <w:rPr>
+                <w:rFonts w:ascii="Lucida Sans Typewriter" w:hAnsi="Lucida Sans Typewriter"/>
+              </w:rPr>
+              <w:t xml:space="preserve">  Less: Sales Return Allowance </w:t>
             </w:r>
           </w:p>
         </w:tc>
         <w:tc>
           <w:tcPr>
-            <w:tcW w:w="1711" w:type="dxa"/>
+            <w:tcW w:w="2642" w:type="dxa"/>
           </w:tcPr>
           <w:p>
             <w:pPr>
-              <w:cnfStyle w:val="000000000000" w:firstRow="0" w:lastRow="0" w:firstColumn="0" w:lastColumn="0" w:oddVBand="0" w:evenVBand="0" w:oddHBand="0" w:evenHBand="0" w:firstRowFirstColumn="0" w:firstRowLastColumn="0" w:lastRowFirstColumn="0" w:lastRowLastColumn="0"/>
-              <w:rPr>
-                <w:sz w:val="32"/>
-                <w:szCs w:val="32"/>
-              </w:rPr>
-            </w:pPr>
-            <w:r>
-              <w:rPr>
-                <w:sz w:val="32"/>
-                <w:szCs w:val="32"/>
-              </w:rPr>
-              <w:t xml:space="preserve">  1,800</w:t>
+              <w:jc w:val="right"/>
+              <w:rPr>
+                <w:rFonts w:ascii="Lucida Sans Typewriter" w:hAnsi="Lucida Sans Typewriter"/>
+                <w:b/>
+                <w:bCs/>
+              </w:rPr>
+            </w:pPr>
+            <w:r>
+              <w:rPr>
+                <w:rFonts w:ascii="Lucida Sans Typewriter" w:hAnsi="Lucida Sans Typewriter"/>
+                <w:b/>
+                <w:bCs/>
+              </w:rPr>
+              <w:t>88,200</w:t>
+            </w:r>
+          </w:p>
+          <w:p>
+            <w:pPr>
+              <w:jc w:val="right"/>
+              <w:rPr>
+                <w:rFonts w:ascii="Lucida Sans Typewriter" w:hAnsi="Lucida Sans Typewriter"/>
+              </w:rPr>
+            </w:pPr>
+            <w:r>
+              <w:rPr>
+                <w:rFonts w:ascii="Lucida Sans Typewriter" w:hAnsi="Lucida Sans Typewriter"/>
+              </w:rPr>
+              <w:t>(</w:t>
+            </w:r>
+            <w:r>
+              <w:rPr>
+                <w:rFonts w:ascii="Lucida Sans Typewriter" w:hAnsi="Lucida Sans Typewriter"/>
+              </w:rPr>
+              <w:t>5,400)</w:t>
             </w:r>
           </w:p>
         </w:tc>
       </w:tr>
       <w:tr>
-        <w:trPr>
-          <w:cnfStyle w:val="000000100000" w:firstRow="0" w:lastRow="0" w:firstColumn="0" w:lastColumn="0" w:oddVBand="0" w:evenVBand="0" w:oddHBand="1" w:evenHBand="0" w:firstRowFirstColumn="0" w:firstRowLastColumn="0" w:lastRowFirstColumn="0" w:lastRowLastColumn="0"/>
-          <w:trHeight w:val="418"/>
-        </w:trPr>
         <w:tc>
           <w:tcPr>
-            <w:cnfStyle w:val="001000000000" w:firstRow="0" w:lastRow="0" w:firstColumn="1" w:lastColumn="0" w:oddVBand="0" w:evenVBand="0" w:oddHBand="0" w:evenHBand="0" w:firstRowFirstColumn="0" w:firstRowLastColumn="0" w:lastRowFirstColumn="0" w:lastRowLastColumn="0"/>
-            <w:tcW w:w="7640" w:type="dxa"/>
+            <w:tcW w:w="6374" w:type="dxa"/>
           </w:tcPr>
           <w:p>
             <w:pPr>
               <w:rPr>
-                <w:b w:val="0"/>
-                <w:bCs w:val="0"/>
-                <w:sz w:val="32"/>
-                <w:szCs w:val="32"/>
-              </w:rPr>
-            </w:pPr>
-            <w:r>
-              <w:rPr>
-                <w:b w:val="0"/>
-                <w:bCs w:val="0"/>
-                <w:sz w:val="32"/>
-                <w:szCs w:val="32"/>
-              </w:rPr>
-              <w:t xml:space="preserve">Gross Revenue Earned </w:t>
+                <w:rFonts w:ascii="Lucida Sans Typewriter" w:hAnsi="Lucida Sans Typewriter"/>
+                <w:b/>
+                <w:bCs/>
+              </w:rPr>
+            </w:pPr>
+            <w:r>
+              <w:rPr>
+                <w:rFonts w:ascii="Lucida Sans Typewriter" w:hAnsi="Lucida Sans Typewriter"/>
+                <w:b/>
+                <w:bCs/>
+              </w:rPr>
+              <w:t>Net Revenue</w:t>
             </w:r>
           </w:p>
         </w:tc>
         <w:tc>
           <w:tcPr>
-            <w:tcW w:w="1711" w:type="dxa"/>
+            <w:tcW w:w="2642" w:type="dxa"/>
           </w:tcPr>
           <w:p>
             <w:pPr>
-              <w:cnfStyle w:val="000000100000" w:firstRow="0" w:lastRow="0" w:firstColumn="0" w:lastColumn="0" w:oddVBand="0" w:evenVBand="0" w:oddHBand="1" w:evenHBand="0" w:firstRowFirstColumn="0" w:firstRowLastColumn="0" w:lastRowFirstColumn="0" w:lastRowLastColumn="0"/>
-              <w:rPr>
-                <w:sz w:val="32"/>
-                <w:szCs w:val="32"/>
-              </w:rPr>
-            </w:pPr>
-            <w:r>
-              <w:rPr>
-                <w:sz w:val="32"/>
-                <w:szCs w:val="32"/>
-              </w:rPr>
-              <w:t>88,200</w:t>
-            </w:r>
-          </w:p>
-        </w:tc>
-      </w:tr>
-      <w:tr>
-        <w:trPr>
-          <w:trHeight w:val="418"/>
-        </w:trPr>
-        <w:tc>
-          <w:tcPr>
-            <w:cnfStyle w:val="001000000000" w:firstRow="0" w:lastRow="0" w:firstColumn="1" w:lastColumn="0" w:oddVBand="0" w:evenVBand="0" w:oddHBand="0" w:evenHBand="0" w:firstRowFirstColumn="0" w:firstRowLastColumn="0" w:lastRowFirstColumn="0" w:lastRowLastColumn="0"/>
-            <w:tcW w:w="7640" w:type="dxa"/>
-          </w:tcPr>
-          <w:p>
-            <w:pPr>
-              <w:rPr>
-                <w:b w:val="0"/>
-                <w:bCs w:val="0"/>
-                <w:sz w:val="32"/>
-                <w:szCs w:val="32"/>
-              </w:rPr>
-            </w:pPr>
-            <w:r>
-              <w:rPr>
-                <w:b w:val="0"/>
-                <w:bCs w:val="0"/>
-                <w:sz w:val="32"/>
-                <w:szCs w:val="32"/>
-              </w:rPr>
-              <w:t xml:space="preserve">    Less: Sales of Books Returned</w:t>
-            </w:r>
-          </w:p>
-        </w:tc>
-        <w:tc>
-          <w:tcPr>
-            <w:tcW w:w="1711" w:type="dxa"/>
-          </w:tcPr>
-          <w:p>
-            <w:pPr>
-              <w:cnfStyle w:val="000000000000" w:firstRow="0" w:lastRow="0" w:firstColumn="0" w:lastColumn="0" w:oddVBand="0" w:evenVBand="0" w:oddHBand="0" w:evenHBand="0" w:firstRowFirstColumn="0" w:firstRowLastColumn="0" w:lastRowFirstColumn="0" w:lastRowLastColumn="0"/>
-              <w:rPr>
-                <w:sz w:val="32"/>
-                <w:szCs w:val="32"/>
-              </w:rPr>
-            </w:pPr>
-            <w:r>
-              <w:rPr>
-                <w:sz w:val="32"/>
-                <w:szCs w:val="32"/>
-              </w:rPr>
-              <w:t xml:space="preserve">  5,400</w:t>
-            </w:r>
-          </w:p>
-        </w:tc>
-      </w:tr>
-      <w:tr>
-        <w:trPr>
-          <w:cnfStyle w:val="000000100000" w:firstRow="0" w:lastRow="0" w:firstColumn="0" w:lastColumn="0" w:oddVBand="0" w:evenVBand="0" w:oddHBand="1" w:evenHBand="0" w:firstRowFirstColumn="0" w:firstRowLastColumn="0" w:lastRowFirstColumn="0" w:lastRowLastColumn="0"/>
-          <w:trHeight w:val="418"/>
-        </w:trPr>
-        <w:tc>
-          <w:tcPr>
-            <w:cnfStyle w:val="001000000000" w:firstRow="0" w:lastRow="0" w:firstColumn="1" w:lastColumn="0" w:oddVBand="0" w:evenVBand="0" w:oddHBand="0" w:evenHBand="0" w:firstRowFirstColumn="0" w:firstRowLastColumn="0" w:lastRowFirstColumn="0" w:lastRowLastColumn="0"/>
-            <w:tcW w:w="7640" w:type="dxa"/>
-          </w:tcPr>
-          <w:p>
-            <w:pPr>
-              <w:rPr>
-                <w:b w:val="0"/>
-                <w:bCs w:val="0"/>
-                <w:sz w:val="32"/>
-                <w:szCs w:val="32"/>
-              </w:rPr>
-            </w:pPr>
-            <w:r>
-              <w:rPr>
-                <w:b w:val="0"/>
-                <w:bCs w:val="0"/>
-                <w:sz w:val="32"/>
-                <w:szCs w:val="32"/>
-              </w:rPr>
-              <w:t xml:space="preserve">Net Revenue Earned </w:t>
-            </w:r>
-          </w:p>
-        </w:tc>
-        <w:tc>
-          <w:tcPr>
-            <w:tcW w:w="1711" w:type="dxa"/>
-          </w:tcPr>
-          <w:p>
-            <w:pPr>
-              <w:cnfStyle w:val="000000100000" w:firstRow="0" w:lastRow="0" w:firstColumn="0" w:lastColumn="0" w:oddVBand="0" w:evenVBand="0" w:oddHBand="1" w:evenHBand="0" w:firstRowFirstColumn="0" w:firstRowLastColumn="0" w:lastRowFirstColumn="0" w:lastRowLastColumn="0"/>
-              <w:rPr>
-                <w:sz w:val="32"/>
-                <w:szCs w:val="32"/>
-              </w:rPr>
-            </w:pPr>
-            <w:r>
-              <w:rPr>
-                <w:sz w:val="32"/>
-                <w:szCs w:val="32"/>
-              </w:rPr>
-              <w:t xml:space="preserve"> </w:t>
-            </w:r>
-            <w:r>
-              <w:rPr>
-                <w:sz w:val="32"/>
-                <w:szCs w:val="32"/>
+              <w:jc w:val="right"/>
+              <w:rPr>
+                <w:rFonts w:ascii="Lucida Sans Typewriter" w:hAnsi="Lucida Sans Typewriter"/>
+                <w:b/>
+                <w:bCs/>
+              </w:rPr>
+            </w:pPr>
+            <w:r>
+              <w:rPr>
+                <w:rFonts w:ascii="Lucida Sans Typewriter" w:hAnsi="Lucida Sans Typewriter"/>
+                <w:b/>
+                <w:bCs/>
               </w:rPr>
               <w:t>82,800</w:t>
             </w:r>

</xml_diff>